<commit_message>
Agrege mas casos de uso al diagrama de caso de usos, cree una lista de los permisos que van a ir en la app para manegar todos los casos de usos y cree .png de los diagramas
</commit_message>
<xml_diff>
--- a/proyecto ING SFT 2.docx
+++ b/proyecto ING SFT 2.docx
@@ -184,6 +184,8 @@
           <w:rFonts w:cs="Times New Roman"/>
         </w:rPr>
       </w:pPr>
+      <w:bookmarkStart w:id="0" w:name="_GoBack"/>
+      <w:bookmarkEnd w:id="0"/>
     </w:p>
     <w:tbl>
       <w:tblPr>
@@ -201,13 +203,13 @@
         <w:tblLook w:val="04A0" w:firstRow="1" w:lastRow="0" w:firstColumn="1" w:lastColumn="0" w:noHBand="0" w:noVBand="1"/>
       </w:tblPr>
       <w:tblGrid>
-        <w:gridCol w:w="4683"/>
-        <w:gridCol w:w="3964"/>
+        <w:gridCol w:w="4111"/>
+        <w:gridCol w:w="4536"/>
       </w:tblGrid>
       <w:tr>
         <w:tc>
           <w:tcPr>
-            <w:tcW w:w="4683" w:type="dxa"/>
+            <w:tcW w:w="4111" w:type="dxa"/>
             <w:vAlign w:val="center"/>
           </w:tcPr>
           <w:p>
@@ -229,7 +231,7 @@
         </w:tc>
         <w:tc>
           <w:tcPr>
-            <w:tcW w:w="3964" w:type="dxa"/>
+            <w:tcW w:w="4536" w:type="dxa"/>
             <w:vAlign w:val="center"/>
           </w:tcPr>
           <w:p>
@@ -254,21 +256,21 @@
       <w:tr>
         <w:tc>
           <w:tcPr>
-            <w:tcW w:w="4683" w:type="dxa"/>
+            <w:tcW w:w="4111" w:type="dxa"/>
           </w:tcPr>
           <w:p>
             <w:pPr>
               <w:spacing w:line="240" w:lineRule="auto"/>
               <w:ind w:firstLine="0"/>
-              <w:rPr>
-                <w:rFonts w:cs="Times New Roman"/>
-              </w:rPr>
             </w:pPr>
+            <w:r>
+              <w:t xml:space="preserve">Ing. Esp. Javier Ladera </w:t>
+            </w:r>
           </w:p>
         </w:tc>
         <w:tc>
           <w:tcPr>
-            <w:tcW w:w="3964" w:type="dxa"/>
+            <w:tcW w:w="4536" w:type="dxa"/>
           </w:tcPr>
           <w:p>
             <w:pPr>
@@ -284,15 +286,12 @@
               </w:rPr>
               <w:t>Darío Camacho</w:t>
             </w:r>
-          </w:p>
-          <w:p>
-            <w:pPr>
-              <w:spacing w:line="240" w:lineRule="auto"/>
-              <w:jc w:val="left"/>
+            <w:r>
               <w:rPr>
                 <w:rFonts w:cs="Times New Roman"/>
               </w:rPr>
-            </w:pPr>
+              <w:t xml:space="preserve">     </w:t>
+            </w:r>
             <w:r>
               <w:rPr>
                 <w:rFonts w:cs="Times New Roman"/>
@@ -305,7 +304,7 @@
       <w:tr>
         <w:tc>
           <w:tcPr>
-            <w:tcW w:w="4683" w:type="dxa"/>
+            <w:tcW w:w="4111" w:type="dxa"/>
           </w:tcPr>
           <w:p>
             <w:pPr>
@@ -315,11 +314,14 @@
                 <w:rFonts w:cs="Times New Roman"/>
               </w:rPr>
             </w:pPr>
+            <w:r>
+              <w:t>CI: 16.290.673</w:t>
+            </w:r>
           </w:p>
         </w:tc>
         <w:tc>
           <w:tcPr>
-            <w:tcW w:w="3964" w:type="dxa"/>
+            <w:tcW w:w="4536" w:type="dxa"/>
           </w:tcPr>
           <w:p>
             <w:pPr>
@@ -335,7 +337,40 @@
               </w:rPr>
               <w:t>Ezequiel Ardiles</w:t>
             </w:r>
+            <w:r>
+              <w:rPr>
+                <w:rFonts w:cs="Times New Roman"/>
+              </w:rPr>
+              <w:t xml:space="preserve">     </w:t>
+            </w:r>
+            <w:r>
+              <w:rPr>
+                <w:rFonts w:cs="Times New Roman"/>
+              </w:rPr>
+              <w:t>C.I: 31.625.450</w:t>
+            </w:r>
           </w:p>
+        </w:tc>
+      </w:tr>
+      <w:tr>
+        <w:tc>
+          <w:tcPr>
+            <w:tcW w:w="4111" w:type="dxa"/>
+          </w:tcPr>
+          <w:p>
+            <w:pPr>
+              <w:spacing w:line="240" w:lineRule="auto"/>
+              <w:ind w:firstLine="0"/>
+              <w:rPr>
+                <w:rFonts w:cs="Times New Roman"/>
+              </w:rPr>
+            </w:pPr>
+          </w:p>
+        </w:tc>
+        <w:tc>
+          <w:tcPr>
+            <w:tcW w:w="4536" w:type="dxa"/>
+          </w:tcPr>
           <w:p>
             <w:pPr>
               <w:spacing w:line="240" w:lineRule="auto"/>
@@ -348,7 +383,57 @@
               <w:rPr>
                 <w:rFonts w:cs="Times New Roman"/>
               </w:rPr>
-              <w:t>C.I: 31.625.450</w:t>
+              <w:t xml:space="preserve">Jesús </w:t>
+            </w:r>
+            <w:proofErr w:type="spellStart"/>
+            <w:r>
+              <w:rPr>
+                <w:rFonts w:cs="Times New Roman"/>
+              </w:rPr>
+              <w:t>Tiapa</w:t>
+            </w:r>
+            <w:proofErr w:type="spellEnd"/>
+            <w:r>
+              <w:rPr>
+                <w:rFonts w:cs="Times New Roman"/>
+              </w:rPr>
+              <w:t xml:space="preserve">            </w:t>
+            </w:r>
+            <w:r>
+              <w:rPr>
+                <w:rFonts w:cs="Times New Roman"/>
+              </w:rPr>
+              <w:t xml:space="preserve">C.I: </w:t>
+            </w:r>
+            <w:r>
+              <w:rPr>
+                <w:rFonts w:cs="Times New Roman"/>
+              </w:rPr>
+              <w:t>31</w:t>
+            </w:r>
+            <w:r>
+              <w:rPr>
+                <w:rFonts w:cs="Times New Roman"/>
+              </w:rPr>
+              <w:t>.</w:t>
+            </w:r>
+            <w:r>
+              <w:rPr>
+                <w:rFonts w:cs="Times New Roman"/>
+              </w:rPr>
+              <w:t>171</w:t>
+            </w:r>
+            <w:r>
+              <w:rPr>
+                <w:rFonts w:cs="Times New Roman"/>
+              </w:rPr>
+              <w:t>.</w:t>
+            </w:r>
+            <w:r>
+              <w:rPr>
+                <w:rFonts w:cs="Times New Roman"/>
+              </w:rPr>
+              <w:t>860</w:t>
             </w:r>
           </w:p>
         </w:tc>
@@ -3785,7 +3870,7 @@
           <w:lang w:val="es-ES"/>
         </w:rPr>
       </w:pPr>
-      <w:bookmarkStart w:id="0" w:name="_Toc201919429"/>
+      <w:bookmarkStart w:id="1" w:name="_Toc201919429"/>
       <w:r>
         <w:rPr>
           <w:lang w:val="es-ES"/>
@@ -3807,7 +3892,7 @@
         <w:lastRenderedPageBreak/>
         <w:t>Introducción</w:t>
       </w:r>
-      <w:bookmarkEnd w:id="0"/>
+      <w:bookmarkEnd w:id="1"/>
       <w:r>
         <w:rPr>
           <w:lang w:val="es-ES"/>
@@ -3889,7 +3974,7 @@
           <w:lang w:val="es-ES"/>
         </w:rPr>
       </w:pPr>
-      <w:bookmarkStart w:id="1" w:name="_Toc201919430"/>
+      <w:bookmarkStart w:id="2" w:name="_Toc201919430"/>
       <w:r>
         <w:rPr>
           <w:lang w:val="es-ES"/>
@@ -3897,7 +3982,7 @@
         <w:lastRenderedPageBreak/>
         <w:t>Planteamiento del problema</w:t>
       </w:r>
-      <w:bookmarkEnd w:id="1"/>
+      <w:bookmarkEnd w:id="2"/>
     </w:p>
     <w:p>
       <w:pPr>
@@ -4296,14 +4381,14 @@
           <w:lang w:val="es-ES"/>
         </w:rPr>
       </w:pPr>
-      <w:bookmarkStart w:id="2" w:name="_Toc201919431"/>
+      <w:bookmarkStart w:id="3" w:name="_Toc201919431"/>
       <w:r>
         <w:rPr>
           <w:lang w:val="es-ES"/>
         </w:rPr>
         <w:t>Objetivos</w:t>
       </w:r>
-      <w:bookmarkEnd w:id="2"/>
+      <w:bookmarkEnd w:id="3"/>
     </w:p>
     <w:p>
       <w:pPr>
@@ -4312,14 +4397,14 @@
           <w:lang w:val="es-ES"/>
         </w:rPr>
       </w:pPr>
-      <w:bookmarkStart w:id="3" w:name="_Toc201919432"/>
+      <w:bookmarkStart w:id="4" w:name="_Toc201919432"/>
       <w:r>
         <w:rPr>
           <w:lang w:val="es-ES"/>
         </w:rPr>
         <w:t>General</w:t>
       </w:r>
-      <w:bookmarkEnd w:id="3"/>
+      <w:bookmarkEnd w:id="4"/>
     </w:p>
     <w:p>
       <w:r>
@@ -4369,14 +4454,14 @@
           <w:lang w:val="es-ES"/>
         </w:rPr>
       </w:pPr>
-      <w:bookmarkStart w:id="4" w:name="_Toc201919433"/>
+      <w:bookmarkStart w:id="5" w:name="_Toc201919433"/>
       <w:r>
         <w:rPr>
           <w:lang w:val="es-ES"/>
         </w:rPr>
         <w:t>Específicos</w:t>
       </w:r>
-      <w:bookmarkEnd w:id="4"/>
+      <w:bookmarkEnd w:id="5"/>
     </w:p>
     <w:p>
       <w:pPr>
@@ -4488,7 +4573,7 @@
           <w:lang w:val="es-ES"/>
         </w:rPr>
       </w:pPr>
-      <w:bookmarkStart w:id="5" w:name="_Toc201919434"/>
+      <w:bookmarkStart w:id="6" w:name="_Toc201919434"/>
       <w:r>
         <w:rPr>
           <w:lang w:val="es-ES"/>
@@ -4496,7 +4581,7 @@
         <w:lastRenderedPageBreak/>
         <w:t>Justificación</w:t>
       </w:r>
-      <w:bookmarkEnd w:id="5"/>
+      <w:bookmarkEnd w:id="6"/>
       <w:r>
         <w:rPr>
           <w:lang w:val="es-ES"/>
@@ -4683,7 +4768,7 @@
           <w:lang w:val="es-ES"/>
         </w:rPr>
       </w:pPr>
-      <w:bookmarkStart w:id="6" w:name="_Toc201919435"/>
+      <w:bookmarkStart w:id="7" w:name="_Toc201919435"/>
       <w:r>
         <w:rPr>
           <w:lang w:val="es-ES"/>
@@ -4691,7 +4776,7 @@
         <w:lastRenderedPageBreak/>
         <w:t>Antecedentes</w:t>
       </w:r>
-      <w:bookmarkEnd w:id="6"/>
+      <w:bookmarkEnd w:id="7"/>
       <w:r>
         <w:rPr>
           <w:lang w:val="es-ES"/>
@@ -4899,7 +4984,7 @@
           <w:lang w:val="es-ES"/>
         </w:rPr>
       </w:pPr>
-      <w:bookmarkStart w:id="7" w:name="_Toc201919436"/>
+      <w:bookmarkStart w:id="8" w:name="_Toc201919436"/>
       <w:r>
         <w:rPr>
           <w:lang w:val="es-ES"/>
@@ -4907,7 +4992,7 @@
         <w:lastRenderedPageBreak/>
         <w:t>Bases teóricas</w:t>
       </w:r>
-      <w:bookmarkEnd w:id="7"/>
+      <w:bookmarkEnd w:id="8"/>
       <w:r>
         <w:rPr>
           <w:lang w:val="es-ES"/>
@@ -4958,8 +5043,6 @@
       <w:r>
         <w:t>En este mismo orden p</w:t>
       </w:r>
-      <w:bookmarkStart w:id="8" w:name="_GoBack"/>
-      <w:bookmarkEnd w:id="8"/>
       <w:r>
         <w:rPr>
           <w:lang w:val="es-ES"/>
@@ -9176,7 +9259,7 @@
 </file>
 
 <file path=customXml/itemProps1.xml><?xml version="1.0" encoding="utf-8"?>
-<ds:datastoreItem xmlns:ds="http://schemas.openxmlformats.org/officeDocument/2006/customXml" ds:itemID="{0A0D69E0-8C89-479B-91A9-248290D8D574}">
+<ds:datastoreItem xmlns:ds="http://schemas.openxmlformats.org/officeDocument/2006/customXml" ds:itemID="{ACB22E12-ABF5-41DC-AE28-6CE0FA74C83A}">
   <ds:schemaRefs>
     <ds:schemaRef ds:uri="http://schemas.openxmlformats.org/officeDocument/2006/bibliography"/>
   </ds:schemaRefs>

</xml_diff>